<commit_message>
4. Do klasy ListService dodano metodę GetAllDoctorsAsync(), która zwraca listę wszystkich lekarzy z tabeli "Doctors". 5. W widokach MainList.cshtml, WithDoctor.cshtml i WithoutDoctor.cshtml zastosowano listę lekarzy pobieraną z bazy danych.
</commit_message>
<xml_diff>
--- a/wwwroot/docs/files/3.docx
+++ b/wwwroot/docs/files/3.docx
@@ -299,7 +299,7 @@
                 <w:sz w:val="18"/>
                 <w:szCs w:val="18"/>
               </w:rPr>
-              <w:t>INTERNISTA</w:t>
+              <w:t>CHIRURG</w:t>
             </w:r>
             <w:proofErr w:type="spellEnd"/>
           </w:p>
@@ -367,7 +367,7 @@
                 <w:sz w:val="18"/>
                 <w:szCs w:val="18"/>
               </w:rPr>
-              <w:t>lightskyblue</w:t>
+              <w:t>yellow</w:t>
             </w:r>
             <w:proofErr w:type="spellEnd"/>
           </w:p>
@@ -566,7 +566,7 @@
                 <w:sz w:val="18"/>
                 <w:szCs w:val="18"/>
               </w:rPr>
-              <w:t>TEST GAWEŁ</w:t>
+              <w:t>TEST TEST</w:t>
             </w:r>
           </w:p>
         </w:tc>
@@ -633,7 +633,7 @@
                 <w:sz w:val="18"/>
                 <w:szCs w:val="18"/>
               </w:rPr>
-              <w:t>08.07.2023 13:07</w:t>
+              <w:t>16.07.2023 17:41</w:t>
             </w:r>
             <w:proofErr w:type="spellEnd"/>
           </w:p>
@@ -1094,7 +1094,7 @@
                 <w:sz w:val="18"/>
                 <w:szCs w:val="18"/>
               </w:rPr>
-              <w:t>Wituś 1</w:t>
+              <w:t>1</w:t>
             </w:r>
             <w:proofErr w:type="spellEnd"/>
           </w:p>
@@ -1194,7 +1194,7 @@
                 <w:sz w:val="18"/>
                 <w:szCs w:val="18"/>
               </w:rPr>
-              <w:t>IDOCUMENTSERVICE: DOCUMENTSERVICE</w:t>
+              <w:t>TEST</w:t>
             </w:r>
             <w:proofErr w:type="spellEnd"/>
           </w:p>
@@ -1681,7 +1681,7 @@
                 <w:sz w:val="13"/>
                 <w:szCs w:val="13"/>
               </w:rPr>
-              <w:t>13:07</w:t>
+              <w:t>17:41</w:t>
             </w:r>
             <w:proofErr w:type="spellEnd"/>
           </w:p>
@@ -2185,7 +2185,7 @@
                 <w:sz w:val="16"/>
                 <w:szCs w:val="16"/>
               </w:rPr>
-              <w:t/>
+              <w:t>120</w:t>
             </w:r>
             <w:proofErr w:type="spellEnd"/>
           </w:p>
@@ -2648,7 +2648,7 @@
                 <w:sz w:val="16"/>
                 <w:szCs w:val="16"/>
               </w:rPr>
-              <w:t/>
+              <w:t>80</w:t>
             </w:r>
             <w:proofErr w:type="spellEnd"/>
           </w:p>
@@ -3111,7 +3111,7 @@
                 <w:sz w:val="16"/>
                 <w:szCs w:val="16"/>
               </w:rPr>
-              <w:t/>
+              <w:t>80</w:t>
             </w:r>
             <w:proofErr w:type="spellEnd"/>
           </w:p>
@@ -8151,7 +8151,7 @@
                 <w:sz w:val="16"/>
                 <w:szCs w:val="16"/>
               </w:rPr>
-              <w:t/>
+              <w:t>99</w:t>
             </w:r>
           </w:p>
         </w:tc>
@@ -9603,7 +9603,7 @@
                 <w:sz w:val="16"/>
                 <w:szCs w:val="16"/>
               </w:rPr>
-              <w:t/>
+              <w:t>15</w:t>
             </w:r>
             <w:proofErr w:type="spellEnd"/>
           </w:p>
@@ -15963,7 +15963,7 @@
                 <w:sz w:val="16"/>
                 <w:szCs w:val="16"/>
               </w:rPr>
-              <w:t/>
+              <w:t>36</w:t>
             </w:r>
           </w:p>
         </w:tc>
@@ -21645,7 +21645,7 @@
                 <w:sz w:val="18"/>
                 <w:szCs w:val="18"/>
               </w:rPr>
-              <w:t>TEST GAWEŁ</w:t>
+              <w:t>TEST TEST</w:t>
             </w:r>
           </w:p>
         </w:tc>
@@ -21713,7 +21713,7 @@
                 <w:sz w:val="18"/>
                 <w:szCs w:val="18"/>
               </w:rPr>
-              <w:t>08.07.2023 13:07</w:t>
+              <w:t>16.07.2023 17:41</w:t>
             </w:r>
             <w:proofErr w:type="spellEnd"/>
           </w:p>
@@ -21856,7 +21856,7 @@
                 <w:sz w:val="18"/>
                 <w:szCs w:val="18"/>
               </w:rPr>
-              <w:t>Wituś 1</w:t>
+              <w:t>1</w:t>
             </w:r>
             <w:proofErr w:type="spellEnd"/>
           </w:p>
@@ -22062,7 +22062,7 @@
                 <w:sz w:val="18"/>
                 <w:szCs w:val="18"/>
               </w:rPr>
-              <w:t>IDOCUMENTSERVICE: DOCUMENTSERVICE</w:t>
+              <w:t>TEST</w:t>
             </w:r>
             <w:proofErr w:type="spellEnd"/>
           </w:p>
@@ -25728,7 +25728,7 @@
                 <w:sz w:val="18"/>
                 <w:szCs w:val="18"/>
               </w:rPr>
-              <w:t>TEST GAWEŁ</w:t>
+              <w:t>TEST TEST</w:t>
             </w:r>
           </w:p>
         </w:tc>
@@ -27458,7 +27458,7 @@
                 <w:sz w:val="17"/>
                 <w:szCs w:val="17"/>
               </w:rPr>
-              <w:t>Badanie eratury ciała</w:t>
+              <w:t>Badanie 36eratury ciała</w:t>
             </w:r>
           </w:p>
         </w:tc>
@@ -37697,7 +37697,7 @@
                 <w:sz w:val="18"/>
                 <w:szCs w:val="18"/>
               </w:rPr>
-              <w:t>TEST GAWEŁ</w:t>
+              <w:t>TEST TEST</w:t>
             </w:r>
           </w:p>
         </w:tc>
@@ -51388,7 +51388,7 @@
                 <w:sz w:val="18"/>
                 <w:szCs w:val="18"/>
               </w:rPr>
-              <w:t>TEST GAWEŁ</w:t>
+              <w:t>TEST TEST</w:t>
             </w:r>
           </w:p>
         </w:tc>

</xml_diff>